<commit_message>
update repo with analysis1234
</commit_message>
<xml_diff>
--- a/assignment1-Basic Ciphers/analysis1.docx
+++ b/assignment1-Basic Ciphers/analysis1.docx
@@ -13,10 +13,36 @@
       <w:r>
         <w:rPr>
           <w:rFonts w:ascii="Helvetica" w:hAnsi="Helvetica" w:cs="Helvetica"/>
-          <w:color w:val="1F3333"/>
-          <w:shd w:val="clear" w:color="auto" w:fill="FFFFFF"/>
-        </w:rPr>
-        <w:t>Substitution Cipher for letters(case insensitive), Caesar Cipher for digits with key=4, and no cipher for other characters(.,!)</w:t>
+          <w:b/>
+          <w:bCs/>
+          <w:color w:val="1F3333"/>
+          <w:shd w:val="clear" w:color="auto" w:fill="FFFFFF"/>
+        </w:rPr>
+        <w:t>Substitution Cipher</w:t>
+      </w:r>
+      <w:r>
+        <w:rPr>
+          <w:rFonts w:ascii="Helvetica" w:hAnsi="Helvetica" w:cs="Helvetica"/>
+          <w:color w:val="1F3333"/>
+          <w:shd w:val="clear" w:color="auto" w:fill="FFFFFF"/>
+        </w:rPr>
+        <w:t xml:space="preserve"> for letters</w:t>
+      </w:r>
+      <w:r>
+        <w:rPr>
+          <w:rFonts w:ascii="Helvetica" w:hAnsi="Helvetica" w:cs="Helvetica"/>
+          <w:color w:val="1F3333"/>
+          <w:shd w:val="clear" w:color="auto" w:fill="FFFFFF"/>
+        </w:rPr>
+        <w:t xml:space="preserve"> </w:t>
+      </w:r>
+      <w:r>
+        <w:rPr>
+          <w:rFonts w:ascii="Helvetica" w:hAnsi="Helvetica" w:cs="Helvetica"/>
+          <w:color w:val="1F3333"/>
+          <w:shd w:val="clear" w:color="auto" w:fill="FFFFFF"/>
+        </w:rPr>
+        <w:t>(case insensitive), Caesar Cipher for digits with key=4, and no cipher for other characters(.,!)</w:t>
       </w:r>
     </w:p>
     <w:p>
@@ -44,6 +70,134 @@
         </w:rPr>
         <w:t xml:space="preserve">Checking for </w:t>
       </w:r>
+      <w:r>
+        <w:rPr>
+          <w:rFonts w:ascii="Helvetica" w:hAnsi="Helvetica" w:cs="Helvetica"/>
+          <w:color w:val="1F3333"/>
+          <w:shd w:val="clear" w:color="auto" w:fill="FFFFFF"/>
+        </w:rPr>
+        <w:t>Caesar</w:t>
+      </w:r>
+      <w:r>
+        <w:rPr>
+          <w:rFonts w:ascii="Helvetica" w:hAnsi="Helvetica" w:cs="Helvetica"/>
+          <w:color w:val="1F3333"/>
+          <w:shd w:val="clear" w:color="auto" w:fill="FFFFFF"/>
+        </w:rPr>
+        <w:t xml:space="preserve"> failed. Case insensitive freq</w:t>
+      </w:r>
+      <w:r>
+        <w:rPr>
+          <w:rFonts w:ascii="Helvetica" w:hAnsi="Helvetica" w:cs="Helvetica"/>
+          <w:color w:val="1F3333"/>
+          <w:shd w:val="clear" w:color="auto" w:fill="FFFFFF"/>
+        </w:rPr>
+        <w:t>uency anal</w:t>
+      </w:r>
+      <w:r>
+        <w:rPr>
+          <w:rFonts w:ascii="Helvetica" w:hAnsi="Helvetica" w:cs="Helvetica"/>
+          <w:color w:val="1F3333"/>
+          <w:shd w:val="clear" w:color="auto" w:fill="FFFFFF"/>
+        </w:rPr>
+        <w:t>y</w:t>
+      </w:r>
+      <w:r>
+        <w:rPr>
+          <w:rFonts w:ascii="Helvetica" w:hAnsi="Helvetica" w:cs="Helvetica"/>
+          <w:color w:val="1F3333"/>
+          <w:shd w:val="clear" w:color="auto" w:fill="FFFFFF"/>
+        </w:rPr>
+        <w:t>sis gave y-&gt;</w:t>
+      </w:r>
+      <w:r>
+        <w:rPr>
+          <w:rFonts w:ascii="Helvetica" w:hAnsi="Helvetica" w:cs="Helvetica"/>
+          <w:color w:val="1F3333"/>
+          <w:shd w:val="clear" w:color="auto" w:fill="FFFFFF"/>
+        </w:rPr>
+        <w:t>e, m-&gt;t</w:t>
+      </w:r>
+      <w:r>
+        <w:rPr>
+          <w:rFonts w:ascii="Helvetica" w:hAnsi="Helvetica" w:cs="Helvetica"/>
+          <w:color w:val="1F3333"/>
+          <w:shd w:val="clear" w:color="auto" w:fill="FFFFFF"/>
+        </w:rPr>
+        <w:t xml:space="preserve">. </w:t>
+      </w:r>
+      <w:r>
+        <w:rPr>
+          <w:rFonts w:ascii="Helvetica" w:hAnsi="Helvetica" w:cs="Helvetica"/>
+          <w:color w:val="1F3333"/>
+          <w:shd w:val="clear" w:color="auto" w:fill="FFFFFF"/>
+        </w:rPr>
+        <w:t>The positions of punctuations and capital letters suggested shifting of letters w</w:t>
+      </w:r>
+      <w:r>
+        <w:rPr>
+          <w:rFonts w:ascii="Helvetica" w:hAnsi="Helvetica" w:cs="Helvetica"/>
+          <w:color w:val="1F3333"/>
+          <w:shd w:val="clear" w:color="auto" w:fill="FFFFFF"/>
+        </w:rPr>
+        <w:t xml:space="preserve">ith </w:t>
+      </w:r>
+      <w:r>
+        <w:rPr>
+          <w:rFonts w:ascii="Helvetica" w:hAnsi="Helvetica" w:cs="Helvetica"/>
+          <w:color w:val="1F3333"/>
+          <w:shd w:val="clear" w:color="auto" w:fill="FFFFFF"/>
+        </w:rPr>
+        <w:t>r</w:t>
+      </w:r>
+      <w:r>
+        <w:rPr>
+          <w:rFonts w:ascii="Helvetica" w:hAnsi="Helvetica" w:cs="Helvetica"/>
+          <w:color w:val="1F3333"/>
+          <w:shd w:val="clear" w:color="auto" w:fill="FFFFFF"/>
+        </w:rPr>
+        <w:t xml:space="preserve">espect </w:t>
+      </w:r>
+      <w:r>
+        <w:rPr>
+          <w:rFonts w:ascii="Helvetica" w:hAnsi="Helvetica" w:cs="Helvetica"/>
+          <w:color w:val="1F3333"/>
+          <w:shd w:val="clear" w:color="auto" w:fill="FFFFFF"/>
+        </w:rPr>
+        <w:t>t</w:t>
+      </w:r>
+      <w:r>
+        <w:rPr>
+          <w:rFonts w:ascii="Helvetica" w:hAnsi="Helvetica" w:cs="Helvetica"/>
+          <w:color w:val="1F3333"/>
+          <w:shd w:val="clear" w:color="auto" w:fill="FFFFFF"/>
+        </w:rPr>
+        <w:t>o</w:t>
+      </w:r>
+      <w:r>
+        <w:rPr>
+          <w:rFonts w:ascii="Helvetica" w:hAnsi="Helvetica" w:cs="Helvetica"/>
+          <w:color w:val="1F3333"/>
+          <w:shd w:val="clear" w:color="auto" w:fill="FFFFFF"/>
+        </w:rPr>
+        <w:t xml:space="preserve"> spaces, so we brought the "Mew awameyt" in the last line to the front, which fixed all punctuations. Then we looked up the occurrences of t_e, most common was 'mey' so e-&gt;h</w:t>
+      </w:r>
+      <w:r>
+        <w:rPr>
+          <w:rFonts w:ascii="Helvetica" w:hAnsi="Helvetica" w:cs="Helvetica"/>
+          <w:color w:val="1F3333"/>
+          <w:shd w:val="clear" w:color="auto" w:fill="FFFFFF"/>
+        </w:rPr>
+        <w:t xml:space="preserve"> from the English article ‘the’</w:t>
+      </w:r>
+      <w:r>
+        <w:rPr>
+          <w:rFonts w:ascii="Helvetica" w:hAnsi="Helvetica" w:cs="Helvetica"/>
+          <w:color w:val="1F3333"/>
+          <w:shd w:val="clear" w:color="auto" w:fill="FFFFFF"/>
+        </w:rPr>
+        <w:t>. Then we looked at 2-letter words like "wa" and "wh", so w-&gt;</w:t>
+      </w:r>
       <w:proofErr w:type="spellStart"/>
       <w:r>
         <w:rPr>
@@ -51,7 +205,7 @@
           <w:color w:val="1F3333"/>
           <w:shd w:val="clear" w:color="auto" w:fill="FFFFFF"/>
         </w:rPr>
-        <w:t>caesar</w:t>
+        <w:t>i</w:t>
       </w:r>
       <w:proofErr w:type="spellEnd"/>
       <w:r>
@@ -60,16 +214,242 @@
           <w:color w:val="1F3333"/>
           <w:shd w:val="clear" w:color="auto" w:fill="FFFFFF"/>
         </w:rPr>
-        <w:t xml:space="preserve"> failed. Case insensitive </w:t>
+        <w:t xml:space="preserve">, </w:t>
+      </w:r>
+      <w:r>
+        <w:rPr>
+          <w:rFonts w:ascii="Helvetica" w:hAnsi="Helvetica" w:cs="Helvetica"/>
+          <w:color w:val="1F3333"/>
+          <w:shd w:val="clear" w:color="auto" w:fill="FFFFFF"/>
+        </w:rPr>
+        <w:t xml:space="preserve"> </w:t>
+      </w:r>
+      <w:r>
+        <w:rPr>
+          <w:rFonts w:ascii="Helvetica" w:hAnsi="Helvetica" w:cs="Helvetica"/>
+          <w:color w:val="1F3333"/>
+          <w:shd w:val="clear" w:color="auto" w:fill="FFFFFF"/>
+        </w:rPr>
+        <w:t>a-&gt;s, h-&gt;n. Then, many English words started to become apparent, like interesting, substitution, password, first etc.</w:t>
+      </w:r>
+    </w:p>
+    <w:p>
+      <w:pPr>
+        <w:rPr>
+          <w:rFonts w:ascii="Helvetica" w:hAnsi="Helvetica" w:cs="Helvetica"/>
+          <w:color w:val="1F3333"/>
+          <w:shd w:val="clear" w:color="auto" w:fill="FFFFFF"/>
+        </w:rPr>
+      </w:pPr>
+      <w:r>
+        <w:rPr>
+          <w:rFonts w:ascii="Helvetica" w:hAnsi="Helvetica" w:cs="Helvetica"/>
+          <w:color w:val="1F3333"/>
+          <w:shd w:val="clear" w:color="auto" w:fill="FFFFFF"/>
+        </w:rPr>
+        <w:t>Digits: Suppose shifted by x, then 8=2x so x=4 and 03-&gt;69.</w:t>
+      </w:r>
+    </w:p>
+    <w:p>
+      <w:pPr>
+        <w:rPr>
+          <w:rFonts w:ascii="Helvetica" w:hAnsi="Helvetica" w:cs="Helvetica"/>
+          <w:color w:val="1F3333"/>
+          <w:shd w:val="clear" w:color="auto" w:fill="FFFFFF"/>
+        </w:rPr>
+      </w:pPr>
+    </w:p>
+    <w:p>
+      <w:pPr>
+        <w:rPr>
+          <w:rFonts w:ascii="Helvetica" w:hAnsi="Helvetica" w:cs="Helvetica"/>
+          <w:color w:val="1F3333"/>
+          <w:shd w:val="clear" w:color="auto" w:fill="FFFFFF"/>
+        </w:rPr>
+      </w:pPr>
+      <w:r>
+        <w:rPr>
+          <w:rFonts w:ascii="Helvetica" w:hAnsi="Helvetica" w:cs="Helvetica"/>
+          <w:color w:val="1F3333"/>
+          <w:shd w:val="clear" w:color="auto" w:fill="FFFFFF"/>
+        </w:rPr>
+        <w:t>OVERALL ANSWER:</w:t>
+      </w:r>
+    </w:p>
+    <w:p>
+      <w:pPr>
+        <w:rPr>
+          <w:rFonts w:ascii="Helvetica" w:hAnsi="Helvetica" w:cs="Helvetica"/>
+          <w:color w:val="1F3333"/>
+          <w:shd w:val="clear" w:color="auto" w:fill="FFFFFF"/>
+        </w:rPr>
+      </w:pPr>
+      <w:r>
+        <w:rPr>
+          <w:rFonts w:ascii="Helvetica" w:hAnsi="Helvetica" w:cs="Helvetica"/>
+          <w:color w:val="1F3333"/>
+          <w:shd w:val="clear" w:color="auto" w:fill="FFFFFF"/>
+        </w:rPr>
+        <w:t>Plaintext Space = {</w:t>
+      </w:r>
+      <w:proofErr w:type="gramStart"/>
+      <w:r>
+        <w:rPr>
+          <w:rFonts w:ascii="Helvetica" w:hAnsi="Helvetica" w:cs="Helvetica"/>
+          <w:color w:val="1F3333"/>
+          <w:shd w:val="clear" w:color="auto" w:fill="FFFFFF"/>
+        </w:rPr>
+        <w:t>a,b</w:t>
+      </w:r>
+      <w:proofErr w:type="gramEnd"/>
+      <w:r>
+        <w:rPr>
+          <w:rFonts w:ascii="Helvetica" w:hAnsi="Helvetica" w:cs="Helvetica"/>
+          <w:color w:val="1F3333"/>
+          <w:shd w:val="clear" w:color="auto" w:fill="FFFFFF"/>
+        </w:rPr>
+        <w:t>,c,d,e,f,g,h,i,l,m,n,o,p,q,r,s,t,u,v,w,y,A,R,S,T,U,4,6,9,(,),(.),(!),blankspace}</w:t>
+      </w:r>
+    </w:p>
+    <w:p>
+      <w:pPr>
+        <w:rPr>
+          <w:rFonts w:ascii="Helvetica" w:hAnsi="Helvetica" w:cs="Helvetica"/>
+          <w:color w:val="1F3333"/>
+          <w:shd w:val="clear" w:color="auto" w:fill="FFFFFF"/>
+        </w:rPr>
+      </w:pPr>
+      <w:r>
+        <w:rPr>
+          <w:rFonts w:ascii="Helvetica" w:hAnsi="Helvetica" w:cs="Helvetica"/>
+          <w:color w:val="1F3333"/>
+          <w:shd w:val="clear" w:color="auto" w:fill="FFFFFF"/>
+        </w:rPr>
+        <w:t>Ciphertext Space = {</w:t>
+      </w:r>
+      <w:proofErr w:type="gramStart"/>
+      <w:r>
+        <w:rPr>
+          <w:rFonts w:ascii="Helvetica" w:hAnsi="Helvetica" w:cs="Helvetica"/>
+          <w:color w:val="1F3333"/>
+          <w:shd w:val="clear" w:color="auto" w:fill="FFFFFF"/>
+        </w:rPr>
+        <w:t>a,b</w:t>
+      </w:r>
+      <w:proofErr w:type="gramEnd"/>
+      <w:r>
+        <w:rPr>
+          <w:rFonts w:ascii="Helvetica" w:hAnsi="Helvetica" w:cs="Helvetica"/>
+          <w:color w:val="1F3333"/>
+          <w:shd w:val="clear" w:color="auto" w:fill="FFFFFF"/>
+        </w:rPr>
+        <w:t>,d,e,f,g,h,i,j,k,m,n,o,p,r,s,t,u,v,w,x,y,A,M,N,P,S,0,3,8,(,),(.),(!),blankspace}</w:t>
+      </w:r>
+    </w:p>
+    <w:p>
+      <w:pPr>
+        <w:rPr>
+          <w:rFonts w:ascii="Helvetica" w:hAnsi="Helvetica" w:cs="Helvetica"/>
+          <w:color w:val="1F3333"/>
+          <w:shd w:val="clear" w:color="auto" w:fill="FFFFFF"/>
+        </w:rPr>
+      </w:pPr>
+      <w:r>
+        <w:rPr>
+          <w:rFonts w:ascii="Helvetica" w:hAnsi="Helvetica" w:cs="Helvetica"/>
+          <w:color w:val="1F3333"/>
+          <w:shd w:val="clear" w:color="auto" w:fill="FFFFFF"/>
+        </w:rPr>
+        <w:t>Mapping: (ARSTUabcdefghilmnopqrstuvwy</w:t>
+      </w:r>
+      <w:proofErr w:type="gramStart"/>
+      <w:r>
+        <w:rPr>
+          <w:rFonts w:ascii="Helvetica" w:hAnsi="Helvetica" w:cs="Helvetica"/>
+          <w:color w:val="1F3333"/>
+          <w:shd w:val="clear" w:color="auto" w:fill="FFFFFF"/>
+        </w:rPr>
+        <w:t>469,.!</w:t>
+      </w:r>
+      <w:proofErr w:type="gramEnd"/>
+      <w:r>
+        <w:rPr>
+          <w:rFonts w:ascii="Helvetica" w:hAnsi="Helvetica" w:cs="Helvetica"/>
+          <w:color w:val="1F3333"/>
+          <w:shd w:val="clear" w:color="auto" w:fill="FFFFFF"/>
+        </w:rPr>
+        <w:t xml:space="preserve"> ) -----&gt; (PSAMNpoiuytrewkjhgfdsamnbvx</w:t>
+      </w:r>
+      <w:proofErr w:type="gramStart"/>
+      <w:r>
+        <w:rPr>
+          <w:rFonts w:ascii="Helvetica" w:hAnsi="Helvetica" w:cs="Helvetica"/>
+          <w:color w:val="1F3333"/>
+          <w:shd w:val="clear" w:color="auto" w:fill="FFFFFF"/>
+        </w:rPr>
+        <w:t>803,.!</w:t>
+      </w:r>
+      <w:proofErr w:type="gramEnd"/>
+      <w:r>
+        <w:rPr>
+          <w:rFonts w:ascii="Helvetica" w:hAnsi="Helvetica" w:cs="Helvetica"/>
+          <w:color w:val="1F3333"/>
+          <w:shd w:val="clear" w:color="auto" w:fill="FFFFFF"/>
+        </w:rPr>
+        <w:t xml:space="preserve"> )</w:t>
+      </w:r>
+    </w:p>
+    <w:p>
+      <w:pPr>
+        <w:rPr>
+          <w:rFonts w:ascii="Helvetica" w:hAnsi="Helvetica" w:cs="Helvetica"/>
+          <w:color w:val="1F3333"/>
+          <w:shd w:val="clear" w:color="auto" w:fill="FFFFFF"/>
+        </w:rPr>
+      </w:pPr>
+      <w:r>
+        <w:rPr>
+          <w:rFonts w:ascii="Helvetica" w:hAnsi="Helvetica" w:cs="Helvetica"/>
+          <w:color w:val="1F3333"/>
+          <w:shd w:val="clear" w:color="auto" w:fill="FFFFFF"/>
+        </w:rPr>
+        <w:t>SUBSTITUTION CIPHER for letters:</w:t>
+      </w:r>
+    </w:p>
+    <w:p>
+      <w:pPr>
+        <w:rPr>
+          <w:rFonts w:ascii="Helvetica" w:hAnsi="Helvetica" w:cs="Helvetica"/>
+          <w:color w:val="1F3333"/>
+          <w:shd w:val="clear" w:color="auto" w:fill="FFFFFF"/>
+        </w:rPr>
+      </w:pPr>
+      <w:r>
+        <w:rPr>
+          <w:rFonts w:ascii="Helvetica" w:hAnsi="Helvetica" w:cs="Helvetica"/>
+          <w:color w:val="1F3333"/>
+          <w:shd w:val="clear" w:color="auto" w:fill="FFFFFF"/>
+        </w:rPr>
+        <w:t>Plaintext Space = {</w:t>
       </w:r>
       <w:proofErr w:type="spellStart"/>
-      <w:r>
-        <w:rPr>
-          <w:rFonts w:ascii="Helvetica" w:hAnsi="Helvetica" w:cs="Helvetica"/>
-          <w:color w:val="1F3333"/>
-          <w:shd w:val="clear" w:color="auto" w:fill="FFFFFF"/>
-        </w:rPr>
-        <w:t>freq.anal</w:t>
+      <w:proofErr w:type="gramStart"/>
+      <w:r>
+        <w:rPr>
+          <w:rFonts w:ascii="Helvetica" w:hAnsi="Helvetica" w:cs="Helvetica"/>
+          <w:color w:val="1F3333"/>
+          <w:shd w:val="clear" w:color="auto" w:fill="FFFFFF"/>
+        </w:rPr>
+        <w:t>a,b</w:t>
+      </w:r>
+      <w:proofErr w:type="gramEnd"/>
+      <w:r>
+        <w:rPr>
+          <w:rFonts w:ascii="Helvetica" w:hAnsi="Helvetica" w:cs="Helvetica"/>
+          <w:color w:val="1F3333"/>
+          <w:shd w:val="clear" w:color="auto" w:fill="FFFFFF"/>
+        </w:rPr>
+        <w:t>,c,d,e,f,g,h,i,l,m,n,o,p,q,r,s,t,u,v,w,y,A,R,S,T,U</w:t>
       </w:r>
       <w:proofErr w:type="spellEnd"/>
       <w:r>
@@ -78,16 +458,43 @@
           <w:color w:val="1F3333"/>
           <w:shd w:val="clear" w:color="auto" w:fill="FFFFFF"/>
         </w:rPr>
-        <w:t xml:space="preserve">. y-&gt;e, m-&gt;t The positions of punctuations and capital letters suggested shifting of letters </w:t>
+        <w:t>}</w:t>
+      </w:r>
+    </w:p>
+    <w:p>
+      <w:pPr>
+        <w:rPr>
+          <w:rFonts w:ascii="Helvetica" w:hAnsi="Helvetica" w:cs="Helvetica"/>
+          <w:color w:val="1F3333"/>
+          <w:shd w:val="clear" w:color="auto" w:fill="FFFFFF"/>
+        </w:rPr>
+      </w:pPr>
+      <w:r>
+        <w:rPr>
+          <w:rFonts w:ascii="Helvetica" w:hAnsi="Helvetica" w:cs="Helvetica"/>
+          <w:color w:val="1F3333"/>
+          <w:shd w:val="clear" w:color="auto" w:fill="FFFFFF"/>
+        </w:rPr>
+        <w:t>Ciphertext Space = {</w:t>
       </w:r>
       <w:proofErr w:type="spellStart"/>
-      <w:r>
-        <w:rPr>
-          <w:rFonts w:ascii="Helvetica" w:hAnsi="Helvetica" w:cs="Helvetica"/>
-          <w:color w:val="1F3333"/>
-          <w:shd w:val="clear" w:color="auto" w:fill="FFFFFF"/>
-        </w:rPr>
-        <w:t>wrt</w:t>
+      <w:proofErr w:type="gramStart"/>
+      <w:r>
+        <w:rPr>
+          <w:rFonts w:ascii="Helvetica" w:hAnsi="Helvetica" w:cs="Helvetica"/>
+          <w:color w:val="1F3333"/>
+          <w:shd w:val="clear" w:color="auto" w:fill="FFFFFF"/>
+        </w:rPr>
+        <w:t>a,b</w:t>
+      </w:r>
+      <w:proofErr w:type="gramEnd"/>
+      <w:r>
+        <w:rPr>
+          <w:rFonts w:ascii="Helvetica" w:hAnsi="Helvetica" w:cs="Helvetica"/>
+          <w:color w:val="1F3333"/>
+          <w:shd w:val="clear" w:color="auto" w:fill="FFFFFF"/>
+        </w:rPr>
+        <w:t>,d,e,f,g,h,i,j,k,m,n,o,p,r,s,t,u,v,w,x,y,A,M,N,P,S</w:t>
       </w:r>
       <w:proofErr w:type="spellEnd"/>
       <w:r>
@@ -96,7 +503,24 @@
           <w:color w:val="1F3333"/>
           <w:shd w:val="clear" w:color="auto" w:fill="FFFFFF"/>
         </w:rPr>
-        <w:t xml:space="preserve"> spaces, so we brought the "Mew </w:t>
+        <w:t>}</w:t>
+      </w:r>
+    </w:p>
+    <w:p>
+      <w:pPr>
+        <w:rPr>
+          <w:rFonts w:ascii="Helvetica" w:hAnsi="Helvetica" w:cs="Helvetica"/>
+          <w:color w:val="1F3333"/>
+          <w:shd w:val="clear" w:color="auto" w:fill="FFFFFF"/>
+        </w:rPr>
+      </w:pPr>
+      <w:r>
+        <w:rPr>
+          <w:rFonts w:ascii="Helvetica" w:hAnsi="Helvetica" w:cs="Helvetica"/>
+          <w:color w:val="1F3333"/>
+          <w:shd w:val="clear" w:color="auto" w:fill="FFFFFF"/>
+        </w:rPr>
+        <w:t>Mapping(encryption/p-&gt;c): (</w:t>
       </w:r>
       <w:proofErr w:type="spellStart"/>
       <w:r>
@@ -105,7 +529,7 @@
           <w:color w:val="1F3333"/>
           <w:shd w:val="clear" w:color="auto" w:fill="FFFFFF"/>
         </w:rPr>
-        <w:t>awameyt</w:t>
+        <w:t>ARSTUabcdefghilmnopqrstuvwy</w:t>
       </w:r>
       <w:proofErr w:type="spellEnd"/>
       <w:r>
@@ -114,7 +538,7 @@
           <w:color w:val="1F3333"/>
           <w:shd w:val="clear" w:color="auto" w:fill="FFFFFF"/>
         </w:rPr>
-        <w:t xml:space="preserve">" in the last line to the front, which fixed all punctuations. Then we looked up the occurrences of </w:t>
+        <w:t>)-&gt;(</w:t>
       </w:r>
       <w:proofErr w:type="spellStart"/>
       <w:r>
@@ -123,7 +547,7 @@
           <w:color w:val="1F3333"/>
           <w:shd w:val="clear" w:color="auto" w:fill="FFFFFF"/>
         </w:rPr>
-        <w:t>t_e</w:t>
+        <w:t>PSAMNpoiuytrewkjhgfdsamnbvx</w:t>
       </w:r>
       <w:proofErr w:type="spellEnd"/>
       <w:r>
@@ -132,16 +556,43 @@
           <w:color w:val="1F3333"/>
           <w:shd w:val="clear" w:color="auto" w:fill="FFFFFF"/>
         </w:rPr>
-        <w:t>, most common was '</w:t>
+        <w:t>)</w:t>
+      </w:r>
+    </w:p>
+    <w:p>
+      <w:pPr>
+        <w:rPr>
+          <w:rFonts w:ascii="Helvetica" w:hAnsi="Helvetica" w:cs="Helvetica"/>
+          <w:color w:val="1F3333"/>
+          <w:shd w:val="clear" w:color="auto" w:fill="FFFFFF"/>
+        </w:rPr>
+      </w:pPr>
+      <w:r>
+        <w:rPr>
+          <w:rFonts w:ascii="Helvetica" w:hAnsi="Helvetica" w:cs="Helvetica"/>
+          <w:color w:val="1F3333"/>
+          <w:shd w:val="clear" w:color="auto" w:fill="FFFFFF"/>
+        </w:rPr>
+        <w:t>Unmapped letters: {</w:t>
       </w:r>
       <w:proofErr w:type="spellStart"/>
-      <w:r>
-        <w:rPr>
-          <w:rFonts w:ascii="Helvetica" w:hAnsi="Helvetica" w:cs="Helvetica"/>
-          <w:color w:val="1F3333"/>
-          <w:shd w:val="clear" w:color="auto" w:fill="FFFFFF"/>
-        </w:rPr>
-        <w:t>mey</w:t>
+      <w:proofErr w:type="gramStart"/>
+      <w:r>
+        <w:rPr>
+          <w:rFonts w:ascii="Helvetica" w:hAnsi="Helvetica" w:cs="Helvetica"/>
+          <w:color w:val="1F3333"/>
+          <w:shd w:val="clear" w:color="auto" w:fill="FFFFFF"/>
+        </w:rPr>
+        <w:t>j,k</w:t>
+      </w:r>
+      <w:proofErr w:type="gramEnd"/>
+      <w:r>
+        <w:rPr>
+          <w:rFonts w:ascii="Helvetica" w:hAnsi="Helvetica" w:cs="Helvetica"/>
+          <w:color w:val="1F3333"/>
+          <w:shd w:val="clear" w:color="auto" w:fill="FFFFFF"/>
+        </w:rPr>
+        <w:t>,x,z</w:t>
       </w:r>
       <w:proofErr w:type="spellEnd"/>
       <w:r>
@@ -150,7 +601,7 @@
           <w:color w:val="1F3333"/>
           <w:shd w:val="clear" w:color="auto" w:fill="FFFFFF"/>
         </w:rPr>
-        <w:t>' so e-&gt;h. Then we looked at 2-letter words like "</w:t>
+        <w:t>}-&gt;{</w:t>
       </w:r>
       <w:proofErr w:type="spellStart"/>
       <w:r>
@@ -159,7 +610,7 @@
           <w:color w:val="1F3333"/>
           <w:shd w:val="clear" w:color="auto" w:fill="FFFFFF"/>
         </w:rPr>
-        <w:t>wa</w:t>
+        <w:t>c,l,q,z</w:t>
       </w:r>
       <w:proofErr w:type="spellEnd"/>
       <w:r>
@@ -168,177 +619,59 @@
           <w:color w:val="1F3333"/>
           <w:shd w:val="clear" w:color="auto" w:fill="FFFFFF"/>
         </w:rPr>
-        <w:t>" and "</w:t>
-      </w:r>
-      <w:proofErr w:type="spellStart"/>
-      <w:r>
-        <w:rPr>
-          <w:rFonts w:ascii="Helvetica" w:hAnsi="Helvetica" w:cs="Helvetica"/>
-          <w:color w:val="1F3333"/>
-          <w:shd w:val="clear" w:color="auto" w:fill="FFFFFF"/>
-        </w:rPr>
-        <w:t>wh</w:t>
-      </w:r>
-      <w:proofErr w:type="spellEnd"/>
-      <w:r>
-        <w:rPr>
-          <w:rFonts w:ascii="Helvetica" w:hAnsi="Helvetica" w:cs="Helvetica"/>
-          <w:color w:val="1F3333"/>
-          <w:shd w:val="clear" w:color="auto" w:fill="FFFFFF"/>
-        </w:rPr>
-        <w:t>", so w-&gt;</w:t>
-      </w:r>
-      <w:proofErr w:type="spellStart"/>
-      <w:r>
-        <w:rPr>
-          <w:rFonts w:ascii="Helvetica" w:hAnsi="Helvetica" w:cs="Helvetica"/>
-          <w:color w:val="1F3333"/>
-          <w:shd w:val="clear" w:color="auto" w:fill="FFFFFF"/>
-        </w:rPr>
-        <w:t>i</w:t>
-      </w:r>
-      <w:proofErr w:type="spellEnd"/>
-      <w:r>
-        <w:rPr>
-          <w:rFonts w:ascii="Helvetica" w:hAnsi="Helvetica" w:cs="Helvetica"/>
-          <w:color w:val="1F3333"/>
-          <w:shd w:val="clear" w:color="auto" w:fill="FFFFFF"/>
-        </w:rPr>
-        <w:t>, a-&gt;s, h-&gt;n. Then, many English words started to become apparent, like interesting, substitution, password, first etc. Digits: Suppose shifted by x, then 8=2x so x=4 and 03-&gt;69.</w:t>
-      </w:r>
-    </w:p>
-    <w:p>
-      <w:pPr>
-        <w:rPr>
-          <w:rFonts w:ascii="Helvetica" w:hAnsi="Helvetica" w:cs="Helvetica"/>
-          <w:color w:val="1F3333"/>
-          <w:shd w:val="clear" w:color="auto" w:fill="FFFFFF"/>
-        </w:rPr>
-      </w:pPr>
-    </w:p>
-    <w:p>
-      <w:pPr>
-        <w:rPr>
-          <w:rFonts w:ascii="Helvetica" w:hAnsi="Helvetica" w:cs="Helvetica"/>
-          <w:color w:val="1F3333"/>
-          <w:shd w:val="clear" w:color="auto" w:fill="FFFFFF"/>
-        </w:rPr>
-      </w:pPr>
-      <w:r>
-        <w:rPr>
-          <w:rFonts w:ascii="Helvetica" w:hAnsi="Helvetica" w:cs="Helvetica"/>
-          <w:color w:val="1F3333"/>
-          <w:shd w:val="clear" w:color="auto" w:fill="FFFFFF"/>
-        </w:rPr>
-        <w:t>OVERALL ANSWER: Plaintext Space = {a,b,c,d,e,f,g,h,i,l,m,n,o,p,q,r,s,t,u,v,w,y,A,R,S,T,U,4,6,9,(,),(.),(!),blankspace} Ciphertext Space = {a,b,d,e,f,g,h,i,j,k,m,n,o,p,r,s,t,u,v,w,x,y,A,M,N,P,S,0,3,8,(,),(.),(!),blankspace} Mapping: (ARSTUabcdefghilmnopqrstuvwy469,.! ) -----&gt; (PSAMNpoiuytrewkjhgfdsamnbvx803,.! ) SUBSTITUTION CIPHER for letters: Plaintext Space = {</w:t>
-      </w:r>
-      <w:proofErr w:type="spellStart"/>
-      <w:r>
-        <w:rPr>
-          <w:rFonts w:ascii="Helvetica" w:hAnsi="Helvetica" w:cs="Helvetica"/>
-          <w:color w:val="1F3333"/>
-          <w:shd w:val="clear" w:color="auto" w:fill="FFFFFF"/>
-        </w:rPr>
-        <w:t>a,b,c,d,e,f,g,h,i,l,m,n,o,p,q,r,s,t,u,v,w,y,A,R,S,T,U</w:t>
-      </w:r>
-      <w:proofErr w:type="spellEnd"/>
-      <w:r>
-        <w:rPr>
-          <w:rFonts w:ascii="Helvetica" w:hAnsi="Helvetica" w:cs="Helvetica"/>
-          <w:color w:val="1F3333"/>
-          <w:shd w:val="clear" w:color="auto" w:fill="FFFFFF"/>
-        </w:rPr>
-        <w:t>} Ciphertext Space = {</w:t>
-      </w:r>
-      <w:proofErr w:type="spellStart"/>
-      <w:r>
-        <w:rPr>
-          <w:rFonts w:ascii="Helvetica" w:hAnsi="Helvetica" w:cs="Helvetica"/>
-          <w:color w:val="1F3333"/>
-          <w:shd w:val="clear" w:color="auto" w:fill="FFFFFF"/>
-        </w:rPr>
-        <w:t>a,b,d,e,f,g,h,i,j,k,m,n,o,p,r,s,t,u,v,w,x,y,A,M,N,P,S</w:t>
-      </w:r>
-      <w:proofErr w:type="spellEnd"/>
-      <w:r>
-        <w:rPr>
-          <w:rFonts w:ascii="Helvetica" w:hAnsi="Helvetica" w:cs="Helvetica"/>
-          <w:color w:val="1F3333"/>
-          <w:shd w:val="clear" w:color="auto" w:fill="FFFFFF"/>
-        </w:rPr>
-        <w:t>} Mapping(encryption/p-&gt;c): (</w:t>
-      </w:r>
-      <w:proofErr w:type="spellStart"/>
-      <w:r>
-        <w:rPr>
-          <w:rFonts w:ascii="Helvetica" w:hAnsi="Helvetica" w:cs="Helvetica"/>
-          <w:color w:val="1F3333"/>
-          <w:shd w:val="clear" w:color="auto" w:fill="FFFFFF"/>
-        </w:rPr>
-        <w:t>ARSTUabcdefghilmnopqrstuvwy</w:t>
-      </w:r>
-      <w:proofErr w:type="spellEnd"/>
-      <w:r>
-        <w:rPr>
-          <w:rFonts w:ascii="Helvetica" w:hAnsi="Helvetica" w:cs="Helvetica"/>
-          <w:color w:val="1F3333"/>
-          <w:shd w:val="clear" w:color="auto" w:fill="FFFFFF"/>
-        </w:rPr>
-        <w:t>)-&gt;(</w:t>
-      </w:r>
-      <w:proofErr w:type="spellStart"/>
-      <w:r>
-        <w:rPr>
-          <w:rFonts w:ascii="Helvetica" w:hAnsi="Helvetica" w:cs="Helvetica"/>
-          <w:color w:val="1F3333"/>
-          <w:shd w:val="clear" w:color="auto" w:fill="FFFFFF"/>
-        </w:rPr>
-        <w:t>PSAMNpoiuytrewkjhgfdsamnbvx</w:t>
-      </w:r>
-      <w:proofErr w:type="spellEnd"/>
-      <w:r>
-        <w:rPr>
-          <w:rFonts w:ascii="Helvetica" w:hAnsi="Helvetica" w:cs="Helvetica"/>
-          <w:color w:val="1F3333"/>
-          <w:shd w:val="clear" w:color="auto" w:fill="FFFFFF"/>
-        </w:rPr>
-        <w:t>) Unmapped letters: {</w:t>
-      </w:r>
-      <w:proofErr w:type="spellStart"/>
-      <w:r>
-        <w:rPr>
-          <w:rFonts w:ascii="Helvetica" w:hAnsi="Helvetica" w:cs="Helvetica"/>
-          <w:color w:val="1F3333"/>
-          <w:shd w:val="clear" w:color="auto" w:fill="FFFFFF"/>
-        </w:rPr>
-        <w:t>j,k,x,z</w:t>
-      </w:r>
-      <w:proofErr w:type="spellEnd"/>
-      <w:r>
-        <w:rPr>
-          <w:rFonts w:ascii="Helvetica" w:hAnsi="Helvetica" w:cs="Helvetica"/>
-          <w:color w:val="1F3333"/>
-          <w:shd w:val="clear" w:color="auto" w:fill="FFFFFF"/>
-        </w:rPr>
-        <w:t>}-&gt;{</w:t>
-      </w:r>
-      <w:proofErr w:type="spellStart"/>
-      <w:r>
-        <w:rPr>
-          <w:rFonts w:ascii="Helvetica" w:hAnsi="Helvetica" w:cs="Helvetica"/>
-          <w:color w:val="1F3333"/>
-          <w:shd w:val="clear" w:color="auto" w:fill="FFFFFF"/>
-        </w:rPr>
-        <w:t>c,l,q,z</w:t>
-      </w:r>
-      <w:proofErr w:type="spellEnd"/>
-      <w:r>
-        <w:rPr>
-          <w:rFonts w:ascii="Helvetica" w:hAnsi="Helvetica" w:cs="Helvetica"/>
-          <w:color w:val="1F3333"/>
-          <w:shd w:val="clear" w:color="auto" w:fill="FFFFFF"/>
-        </w:rPr>
-        <w:t>} CAESAR CIPHER for digits: Plaintext Space = {4,6,9} Ciphertext Space = {0,3,8} Mapping(encryption/p-&gt;c): (4,6,9)-&gt;(8,0,3) or x-&gt;(x+4)%10</w:t>
+        <w:t>}</w:t>
+      </w:r>
+    </w:p>
+    <w:p>
+      <w:pPr>
+        <w:rPr>
+          <w:rFonts w:ascii="Helvetica" w:hAnsi="Helvetica" w:cs="Helvetica"/>
+          <w:color w:val="1F3333"/>
+          <w:shd w:val="clear" w:color="auto" w:fill="FFFFFF"/>
+        </w:rPr>
+      </w:pPr>
+      <w:r>
+        <w:rPr>
+          <w:rFonts w:ascii="Helvetica" w:hAnsi="Helvetica" w:cs="Helvetica"/>
+          <w:color w:val="1F3333"/>
+          <w:shd w:val="clear" w:color="auto" w:fill="FFFFFF"/>
+        </w:rPr>
+        <w:t xml:space="preserve">CAESAR CIPHER for digits: Plaintext Space = {4,6,9} Ciphertext Space = {0,3,8} </w:t>
+      </w:r>
+    </w:p>
+    <w:p>
+      <w:pPr>
+        <w:rPr>
+          <w:rFonts w:ascii="Helvetica" w:hAnsi="Helvetica" w:cs="Helvetica"/>
+          <w:color w:val="1F3333"/>
+          <w:shd w:val="clear" w:color="auto" w:fill="FFFFFF"/>
+        </w:rPr>
+      </w:pPr>
+      <w:r>
+        <w:rPr>
+          <w:rFonts w:ascii="Helvetica" w:hAnsi="Helvetica" w:cs="Helvetica"/>
+          <w:color w:val="1F3333"/>
+          <w:shd w:val="clear" w:color="auto" w:fill="FFFFFF"/>
+        </w:rPr>
+        <w:t>Mapping(encryption/p-&gt;c): (4,6,9)-</w:t>
+      </w:r>
+      <w:proofErr w:type="gramStart"/>
+      <w:r>
+        <w:rPr>
+          <w:rFonts w:ascii="Helvetica" w:hAnsi="Helvetica" w:cs="Helvetica"/>
+          <w:color w:val="1F3333"/>
+          <w:shd w:val="clear" w:color="auto" w:fill="FFFFFF"/>
+        </w:rPr>
+        <w:t>&gt;(</w:t>
+      </w:r>
+      <w:proofErr w:type="gramEnd"/>
+      <w:r>
+        <w:rPr>
+          <w:rFonts w:ascii="Helvetica" w:hAnsi="Helvetica" w:cs="Helvetica"/>
+          <w:color w:val="1F3333"/>
+          <w:shd w:val="clear" w:color="auto" w:fill="FFFFFF"/>
+        </w:rPr>
+        <w:t>8,0,3) or x-&gt;(x+4)%10</w:t>
       </w:r>
     </w:p>
     <w:p>
@@ -362,6 +695,8 @@
       <w:r>
         <w:rPr>
           <w:rFonts w:ascii="Helvetica" w:hAnsi="Helvetica" w:cs="Helvetica"/>
+          <w:b/>
+          <w:bCs/>
           <w:color w:val="1F3333"/>
           <w:shd w:val="clear" w:color="auto" w:fill="FFFFFF"/>
         </w:rPr>

</xml_diff>